<commit_message>
Modification contexte et modification des personas
</commit_message>
<xml_diff>
--- a/documents/Contexte_GAMELIB.docx
+++ b/documents/Contexte_GAMELIB.docx
@@ -32,9 +32,11 @@
           <w:szCs w:val="32"/>
           <w:u w:val="single"/>
         </w:rPr>
-        <w:t xml:space="preserve"> </w:t>
-      </w:r>
-      <w:r>
+        <w:t xml:space="preserve"> Noé &amp; Bonhomme Paul</w:t>
+      </w:r>
+    </w:p>
+    <w:p>
+      <w:pPr>
         <w:rPr>
           <w:b/>
           <w:bCs/>
@@ -42,8 +44,7 @@
           <w:szCs w:val="32"/>
           <w:u w:val="single"/>
         </w:rPr>
-        <w:t>N</w:t>
-      </w:r>
+      </w:pPr>
       <w:r>
         <w:rPr>
           <w:b/>
@@ -52,7 +53,7 @@
           <w:szCs w:val="32"/>
           <w:u w:val="single"/>
         </w:rPr>
-        <w:t>oé &amp; Bonhomme Paul</w:t>
+        <w:t>GAMELIB</w:t>
       </w:r>
     </w:p>
     <w:p>
@@ -73,7 +74,168 @@
           <w:szCs w:val="32"/>
           <w:u w:val="single"/>
         </w:rPr>
-        <w:t>GAMELIB</w:t>
+        <w:t>Contexte :</w:t>
+      </w:r>
+    </w:p>
+    <w:p>
+      <w:r>
+        <w:t xml:space="preserve">Notre application se nomme </w:t>
+      </w:r>
+      <w:proofErr w:type="spellStart"/>
+      <w:r>
+        <w:t>GameLib</w:t>
+      </w:r>
+      <w:proofErr w:type="spellEnd"/>
+      <w:r>
+        <w:t>, le nom est composé du mot « </w:t>
+      </w:r>
+      <w:proofErr w:type="spellStart"/>
+      <w:r>
+        <w:t>game</w:t>
+      </w:r>
+      <w:proofErr w:type="spellEnd"/>
+      <w:r>
+        <w:t> » pour jeux en anglais et « Lib » pour Library, signifiant bibliothèque en anglais.</w:t>
+      </w:r>
+    </w:p>
+    <w:p>
+      <w:r>
+        <w:t>Nous voulons réaliser une application pour PC, dans le but de répertorier des jeux vidéo présentés sous forme d’images avec certaines caractéristiques en plus de leur nom.</w:t>
+      </w:r>
+    </w:p>
+    <w:p>
+      <w:r>
+        <w:t>C’est en effet une bibliothèque de jeux vidéo, initialement classés par ordre alphabétique. L’utilisateur, par le jeu de filtres, pourra choisir en fonction de ses préférences les caractéristiques de son jeu.  Cela triera la liste en fonction de sa demande.  Les filtres pourront se superposer afin d’affiner la recherche.</w:t>
+      </w:r>
+    </w:p>
+    <w:p>
+      <w:proofErr w:type="spellStart"/>
+      <w:r>
+        <w:t>GameLib</w:t>
+      </w:r>
+      <w:proofErr w:type="spellEnd"/>
+      <w:r>
+        <w:t xml:space="preserve"> permettrait la découverte de nouveaux jeux-vidéos les plus en phase avec la demande de l’utilisateur. </w:t>
+      </w:r>
+    </w:p>
+    <w:p>
+      <w:r>
+        <w:t>Comme fonctionnalités, nous pouvons retenir :</w:t>
+      </w:r>
+    </w:p>
+    <w:p>
+      <w:pPr>
+        <w:pStyle w:val="Paragraphedeliste"/>
+        <w:numPr>
+          <w:ilvl w:val="0"/>
+          <w:numId w:val="5"/>
+        </w:numPr>
+      </w:pPr>
+      <w:r>
+        <w:t xml:space="preserve">Les jeux vidéo rangés par ordre alphabétique sans aucun critère de recherche - liste disponible en continu sur une partie de la fenêtre </w:t>
+      </w:r>
+    </w:p>
+    <w:p>
+      <w:pPr>
+        <w:pStyle w:val="Paragraphedeliste"/>
+      </w:pPr>
+    </w:p>
+    <w:p>
+      <w:pPr>
+        <w:pStyle w:val="Paragraphedeliste"/>
+        <w:numPr>
+          <w:ilvl w:val="0"/>
+          <w:numId w:val="5"/>
+        </w:numPr>
+      </w:pPr>
+      <w:r>
+        <w:t>Des filtres disponibles afin d’affiner vos recherches. Par exemple, possibilité d’une recherche par critère d’âge (interdit moins de 18 ans, minimum 3 ans…)</w:t>
+      </w:r>
+    </w:p>
+    <w:p>
+      <w:pPr>
+        <w:pStyle w:val="Paragraphedeliste"/>
+      </w:pPr>
+    </w:p>
+    <w:p>
+      <w:pPr>
+        <w:pStyle w:val="Paragraphedeliste"/>
+        <w:numPr>
+          <w:ilvl w:val="0"/>
+          <w:numId w:val="5"/>
+        </w:numPr>
+      </w:pPr>
+      <w:r>
+        <w:t>Recherche possible à partir d’un genre.  En choisissant une catégorie « Action » ou « Aventure », l’ensemble des jeux disponibles correspondants apparaitront.</w:t>
+      </w:r>
+    </w:p>
+    <w:p>
+      <w:pPr>
+        <w:pStyle w:val="Paragraphedeliste"/>
+      </w:pPr>
+    </w:p>
+    <w:p>
+      <w:pPr>
+        <w:pStyle w:val="Paragraphedeliste"/>
+      </w:pPr>
+    </w:p>
+    <w:p>
+      <w:pPr>
+        <w:pStyle w:val="Paragraphedeliste"/>
+        <w:numPr>
+          <w:ilvl w:val="0"/>
+          <w:numId w:val="5"/>
+        </w:numPr>
+      </w:pPr>
+      <w:r>
+        <w:t xml:space="preserve">Classement des jeux par ordre de préférence des joueurs, identification par nombre d’étoiles (ordre décroissant des plus étoilés au moins étoilés) </w:t>
+      </w:r>
+    </w:p>
+    <w:p>
+      <w:pPr>
+        <w:pStyle w:val="Paragraphedeliste"/>
+      </w:pPr>
+    </w:p>
+    <w:p>
+      <w:pPr>
+        <w:pStyle w:val="Paragraphedeliste"/>
+        <w:numPr>
+          <w:ilvl w:val="0"/>
+          <w:numId w:val="5"/>
+        </w:numPr>
+      </w:pPr>
+      <w:r>
+        <w:t>Possibilité du choix d’une plateforme PS4 ou PC par exemple, car nous savons bien sûr que tous les jeux ne sont pas disponibles sur toutes les plateformes.</w:t>
+      </w:r>
+    </w:p>
+    <w:p>
+      <w:pPr>
+        <w:pStyle w:val="Paragraphedeliste"/>
+        <w:numPr>
+          <w:ilvl w:val="0"/>
+          <w:numId w:val="5"/>
+        </w:numPr>
+      </w:pPr>
+      <w:r>
+        <w:t>Possibilité de sélectionner vos jeux préférés dans un menu favori</w:t>
+      </w:r>
+    </w:p>
+    <w:p>
+      <w:r>
+        <w:t xml:space="preserve">L’ensemble des filtres appliqués superposables permettent d’affiner au maximum votre recherche pour trouver « LE » jeu vidéo qui vous correspond. C’est ce qui rend notre application </w:t>
+      </w:r>
+      <w:r>
+        <w:rPr>
+          <w:b/>
+          <w:bCs/>
+          <w:u w:val="single"/>
+        </w:rPr>
+        <w:t>indispensable.</w:t>
+      </w:r>
+    </w:p>
+    <w:p>
+      <w:r>
+        <w:t>Il s’agit d’une réelle innovation dans le marché actuel, la navigation est intuitive et agréable, l’ergonomie est simple. Nous sommes les premiers de toute la concurrence à proposer ce genre de fonctionnalité. Les filtres sont performants et permettent une sélection fine.  La bibliothèque est très documentée avec de nombreuses informations et une description complète du jeu affiché. Il s’agit de la plus grande base de données de jeux vidéo, avec plusieurs milliers de jeux.</w:t>
       </w:r>
     </w:p>
     <w:p>
@@ -86,7 +248,9 @@
           <w:u w:val="single"/>
         </w:rPr>
       </w:pPr>
-      <w:r>
+    </w:p>
+    <w:p>
+      <w:pPr>
         <w:rPr>
           <w:b/>
           <w:bCs/>
@@ -94,240 +258,7 @@
           <w:szCs w:val="32"/>
           <w:u w:val="single"/>
         </w:rPr>
-        <w:t>Contexte :</w:t>
-      </w:r>
-    </w:p>
-    <w:p>
-      <w:r>
-        <w:t xml:space="preserve">Notre application se nomme </w:t>
-      </w:r>
-      <w:proofErr w:type="spellStart"/>
-      <w:r>
-        <w:t>GameLib</w:t>
-      </w:r>
-      <w:proofErr w:type="spellEnd"/>
-      <w:r>
-        <w:t>,</w:t>
-      </w:r>
-      <w:r>
-        <w:t xml:space="preserve"> le nom est</w:t>
-      </w:r>
-      <w:r>
-        <w:t xml:space="preserve"> composé du mot « </w:t>
-      </w:r>
-      <w:proofErr w:type="spellStart"/>
-      <w:r>
-        <w:t>game</w:t>
-      </w:r>
-      <w:proofErr w:type="spellEnd"/>
-      <w:r>
-        <w:t> » pour jeux en anglais et « Lib » pour Library, signifiant bibliothèque en anglais.</w:t>
-      </w:r>
-    </w:p>
-    <w:p>
-      <w:r>
-        <w:t xml:space="preserve">Nous </w:t>
-      </w:r>
-      <w:r>
-        <w:t>voulons</w:t>
-      </w:r>
-      <w:r>
-        <w:t xml:space="preserve"> réaliser une application pour PC, ayant pour but de stocker des jeux vidéo non pas leurs fichiers m</w:t>
-      </w:r>
-      <w:r>
-        <w:t>ais</w:t>
-      </w:r>
-      <w:r>
-        <w:t xml:space="preserve"> leurs noms, </w:t>
-      </w:r>
-      <w:r>
-        <w:t xml:space="preserve">une </w:t>
-      </w:r>
-      <w:r>
-        <w:t>image de présentation ainsi que certaines de leurs</w:t>
-      </w:r>
-      <w:r>
-        <w:t xml:space="preserve"> nombreuses caractéristiques</w:t>
-      </w:r>
-      <w:r>
-        <w:t xml:space="preserve">. </w:t>
-      </w:r>
-    </w:p>
-    <w:p>
-      <w:r>
-        <w:t>C</w:t>
-      </w:r>
-      <w:r>
-        <w:t xml:space="preserve">’est en effet </w:t>
-      </w:r>
-      <w:r>
-        <w:t>une bibliothèque de jeux vidéo, au départ classé</w:t>
-      </w:r>
-      <w:r>
-        <w:t>s</w:t>
-      </w:r>
-      <w:r>
-        <w:t xml:space="preserve"> par ordre alphabétiques puis l’utilisateur pourrait </w:t>
-      </w:r>
-      <w:r>
-        <w:t>filtrer</w:t>
-      </w:r>
-      <w:r>
-        <w:t xml:space="preserve"> en fonction de certaines caractéristiques</w:t>
-      </w:r>
-      <w:r>
-        <w:t>, certaines de ses préférences</w:t>
-      </w:r>
-      <w:r>
-        <w:t xml:space="preserve">. </w:t>
-      </w:r>
-      <w:r>
-        <w:t>Cela triera la liste en fonction de la demande de l’utilisateur. Les filtres pourront se superposer afin d’affiner la recherche.</w:t>
-      </w:r>
-    </w:p>
-    <w:p>
-      <w:proofErr w:type="spellStart"/>
-      <w:r>
-        <w:t>GameLib</w:t>
-      </w:r>
-      <w:proofErr w:type="spellEnd"/>
-      <w:r>
-        <w:t xml:space="preserve"> permettrait la découverte de nouveaux jeux-vidéos qui seraient en total adéquation à la demande de l’utilisateur. </w:t>
-      </w:r>
-    </w:p>
-    <w:p>
-      <w:r>
-        <w:t xml:space="preserve">Tout d’abord voici ses fonctionnalités : </w:t>
-      </w:r>
-    </w:p>
-    <w:p>
-      <w:r>
-        <w:t>Tout d’abord</w:t>
-      </w:r>
-      <w:r>
-        <w:t xml:space="preserve">, </w:t>
-      </w:r>
-      <w:r>
-        <w:t>il y aurait une partie</w:t>
-      </w:r>
-      <w:r>
-        <w:t xml:space="preserve"> de la fenêtre</w:t>
-      </w:r>
-      <w:r>
-        <w:t xml:space="preserve"> </w:t>
-      </w:r>
-      <w:r>
-        <w:t>contenant</w:t>
-      </w:r>
-      <w:r>
-        <w:t xml:space="preserve"> la liste de tous les jeux </w:t>
-      </w:r>
-      <w:r>
-        <w:t>vidéo sans aucuns critères de recherches</w:t>
-      </w:r>
-      <w:r>
-        <w:t>, rangée par ordre alphabétique</w:t>
-      </w:r>
-      <w:r>
-        <w:t xml:space="preserve">. </w:t>
-      </w:r>
-    </w:p>
-    <w:p>
-      <w:r>
-        <w:t xml:space="preserve">Vous pourriez par exemple </w:t>
-      </w:r>
-      <w:r>
-        <w:t>utiliser la barre de recherche pour taper un nom au travers de notre large base de données de jeux-vidéo.</w:t>
-      </w:r>
-    </w:p>
-    <w:p>
-      <w:r>
-        <w:t xml:space="preserve">Ensuite, si vous avez envie de rechercher tous les jeux interdits au moins de 18 ans alors cette possibilité est disponible dans les différents filtres proposés. </w:t>
-      </w:r>
-      <w:r>
-        <w:t xml:space="preserve">Il y va de même pour les jeux disponibles à partir de 3 ans. </w:t>
-      </w:r>
-    </w:p>
-    <w:p>
-      <w:r>
-        <w:t xml:space="preserve">Vous pourrez, selon vos envies, rechercher à partir d’un </w:t>
-      </w:r>
-      <w:r>
-        <w:t>genre</w:t>
-      </w:r>
-      <w:r>
-        <w:t xml:space="preserve"> de jeu. En effet si vous voulez afficher tous les jeux disponibles appartenant à la catégorie « Action » ou ceux de la catégorie « Aventure » alors cela sera entièrement possible. </w:t>
-      </w:r>
-    </w:p>
-    <w:p>
-      <w:r>
-        <w:t xml:space="preserve">Vous pourrez aussi trier les </w:t>
-      </w:r>
-      <w:r>
-        <w:t>jeux</w:t>
-      </w:r>
-      <w:r>
-        <w:t xml:space="preserve"> par ordre d’avis avec un classement des mieux étoilés par la communauté jusqu’au moins bien étoilés. </w:t>
-      </w:r>
-    </w:p>
-    <w:p>
-      <w:r>
-        <w:t xml:space="preserve">Bien sûr, nous savons que tous les jeux ne sont pas disponibles sur toutes les plateformes. Et nous avons pensé à vous ! </w:t>
-      </w:r>
-      <w:r>
-        <w:t xml:space="preserve">Vous pourrez, bien évidemment, rechercher tous les jeux </w:t>
-      </w:r>
-      <w:r>
-        <w:t>vidéo</w:t>
-      </w:r>
-      <w:r>
-        <w:t xml:space="preserve"> disponibles sur une certaine plateforme comme la ps4 ou un PC. </w:t>
-      </w:r>
-    </w:p>
-    <w:p>
-      <w:r>
-        <w:t xml:space="preserve">De plus, car nous savons que parfois tout le monde n’a pas le même budget pour l’achat d’un jeu vidéo, vous pourrez afficher les jeux par ordre croissant ou décroissant de prix. Vous pourrez aussi n’afficher que les jeux vidéo ayant des prix inférieur </w:t>
-      </w:r>
-      <w:r>
-        <w:t xml:space="preserve">ou supérieur </w:t>
-      </w:r>
-      <w:r>
-        <w:t>à une valeur donnée</w:t>
-      </w:r>
-      <w:r>
-        <w:t xml:space="preserve">. </w:t>
-      </w:r>
-    </w:p>
-    <w:p>
-      <w:r>
-        <w:t>Quand vous sélectionnez un jeu, vous avez la possibilité de l’ajouté à vos favoris. Vous aurez la possibilité d’afficher uniquement les jeux faisant parti de vos favoris.</w:t>
-      </w:r>
-    </w:p>
-    <w:p>
-      <w:r>
-        <w:t xml:space="preserve">Enfin, ce qui est formidable sur notre application, c’est que tous les filtres appliqués à la liste de jeux sont superposables afin d’affiner votre recherche au maximum pour trouver « LE » jeu vidéo qui vous correspond. </w:t>
-      </w:r>
-    </w:p>
-    <w:p>
-      <w:r>
-        <w:lastRenderedPageBreak/>
-        <w:t>Notre application est une réelle innovation dans le marché actuel, vous ne trouverez pas plus agréable à utiliser, la navigation est intuitive et agréable. Nous sommes les premiers de toutes la concurrence à proposer ce genre de fonctionnalité. Les filtres que nous proposons sont d’une aide réelle. De plus, les jeux affichés lorsqu’ils sont sélectionnés contiennent un nombre d’information très important et une description plus que complète afin de vous guider dans la découverte de ce</w:t>
-      </w:r>
-      <w:r>
-        <w:t>ux-ci</w:t>
-      </w:r>
-      <w:r>
-        <w:t>.</w:t>
-      </w:r>
-      <w:r>
-        <w:t xml:space="preserve"> Finalement, nous terminerons par dire que nous avons la plus grande base de donnée</w:t>
-      </w:r>
-      <w:r>
-        <w:t>s</w:t>
-      </w:r>
-      <w:r>
-        <w:t xml:space="preserve"> de jeux vidéo, elle recense plusieurs milliers de jeux sortis au cours du temps. </w:t>
-      </w:r>
+      </w:pPr>
     </w:p>
     <w:p>
       <w:pPr>
@@ -347,17 +278,8 @@
           <w:szCs w:val="32"/>
           <w:u w:val="single"/>
         </w:rPr>
-        <w:t>User-Stories</w:t>
-      </w:r>
-      <w:r>
-        <w:rPr>
-          <w:b/>
-          <w:bCs/>
-          <w:sz w:val="32"/>
-          <w:szCs w:val="32"/>
-          <w:u w:val="single"/>
-        </w:rPr>
-        <w:t> :</w:t>
+        <w:lastRenderedPageBreak/>
+        <w:t>User-Stories :</w:t>
       </w:r>
     </w:p>
     <w:p>
@@ -399,34 +321,7 @@
     </w:p>
     <w:p>
       <w:r>
-        <w:t xml:space="preserve">Cas n°1 : </w:t>
-      </w:r>
-      <w:r>
-        <w:t>En tant qu’</w:t>
-      </w:r>
-      <w:r>
-        <w:t xml:space="preserve">élève </w:t>
-      </w:r>
-      <w:r>
-        <w:t>j</w:t>
-      </w:r>
-      <w:r>
-        <w:t>e veux</w:t>
-      </w:r>
-      <w:r>
-        <w:t xml:space="preserve"> passer moins de temps dans Micromania</w:t>
-      </w:r>
-      <w:r>
-        <w:t xml:space="preserve"> à chercher un jeu</w:t>
-      </w:r>
-      <w:r>
-        <w:t xml:space="preserve"> a</w:t>
-      </w:r>
-      <w:r>
-        <w:t>fin de</w:t>
-      </w:r>
-      <w:r>
-        <w:t xml:space="preserve"> pouvoir jouer plus rapidement et plus</w:t>
+        <w:t>Cas n°1 : En tant qu’élève je veux passer moins de temps dans Micromania à chercher un jeu afin de pouvoir jouer plus rapidement et plus</w:t>
       </w:r>
     </w:p>
     <w:p>
@@ -447,301 +342,211 @@
           <w:rFonts w:cstheme="minorHAnsi"/>
           <w:shd w:val="clear" w:color="auto" w:fill="FFFFFF"/>
         </w:rPr>
-        <w:t>En tant qu</w:t>
-      </w:r>
-      <w:r>
+        <w:t>En tant qu’adolescent je veux pouvoir rechercher des jeux par thème afin de trouver des jeux vidéo inédits</w:t>
+      </w:r>
+    </w:p>
+    <w:p>
+      <w:pPr>
+        <w:rPr>
+          <w:sz w:val="28"/>
+          <w:szCs w:val="28"/>
+          <w:u w:val="single"/>
+        </w:rPr>
+      </w:pPr>
+      <w:proofErr w:type="spellStart"/>
+      <w:r>
+        <w:rPr>
+          <w:sz w:val="28"/>
+          <w:szCs w:val="28"/>
+          <w:u w:val="single"/>
+        </w:rPr>
+        <w:t>Personna</w:t>
+      </w:r>
+      <w:proofErr w:type="spellEnd"/>
+      <w:r>
+        <w:rPr>
+          <w:sz w:val="28"/>
+          <w:szCs w:val="28"/>
+          <w:u w:val="single"/>
+        </w:rPr>
+        <w:t xml:space="preserve"> </w:t>
+      </w:r>
+      <w:r>
+        <w:rPr>
+          <w:sz w:val="28"/>
+          <w:szCs w:val="28"/>
+          <w:u w:val="single"/>
+        </w:rPr>
+        <w:t>2</w:t>
+      </w:r>
+      <w:r>
+        <w:rPr>
+          <w:sz w:val="28"/>
+          <w:szCs w:val="28"/>
+          <w:u w:val="single"/>
+        </w:rPr>
+        <w:t xml:space="preserve"> : </w:t>
+      </w:r>
+      <w:r>
+        <w:rPr>
+          <w:sz w:val="28"/>
+          <w:szCs w:val="28"/>
+          <w:u w:val="single"/>
+        </w:rPr>
+        <w:t xml:space="preserve">Maxence </w:t>
+      </w:r>
+      <w:proofErr w:type="spellStart"/>
+      <w:r>
+        <w:rPr>
+          <w:sz w:val="28"/>
+          <w:szCs w:val="28"/>
+          <w:u w:val="single"/>
+        </w:rPr>
+        <w:t>Kahrer</w:t>
+      </w:r>
+      <w:proofErr w:type="spellEnd"/>
+    </w:p>
+    <w:p>
+      <w:r>
+        <w:t>Cas n°1 : En tant que Youtubeur je veux passer moins de temps dans des sites de jeux vidéo à chercher un jeu afin de pouvoir tourner plus rapidement des vidéos sur ces jeux</w:t>
+      </w:r>
+    </w:p>
+    <w:p>
+      <w:pPr>
         <w:rPr>
           <w:rFonts w:cstheme="minorHAnsi"/>
           <w:shd w:val="clear" w:color="auto" w:fill="FFFFFF"/>
         </w:rPr>
-        <w:t xml:space="preserve">’adolescent </w:t>
+      </w:pPr>
+      <w:r>
+        <w:t xml:space="preserve">Cas n°2 : </w:t>
       </w:r>
       <w:r>
         <w:rPr>
           <w:rFonts w:cstheme="minorHAnsi"/>
           <w:shd w:val="clear" w:color="auto" w:fill="FFFFFF"/>
         </w:rPr>
-        <w:t>je veux pouvoir rechercher des jeux par th</w:t>
-      </w:r>
-      <w:r>
-        <w:rPr>
-          <w:rFonts w:cstheme="minorHAnsi"/>
-          <w:shd w:val="clear" w:color="auto" w:fill="FFFFFF"/>
-        </w:rPr>
-        <w:t>è</w:t>
-      </w:r>
-      <w:r>
-        <w:rPr>
-          <w:rFonts w:cstheme="minorHAnsi"/>
-          <w:shd w:val="clear" w:color="auto" w:fill="FFFFFF"/>
-        </w:rPr>
-        <w:t>me afin de trouver des jeux vidéo inédit</w:t>
-      </w:r>
-      <w:r>
-        <w:rPr>
-          <w:rFonts w:cstheme="minorHAnsi"/>
-          <w:shd w:val="clear" w:color="auto" w:fill="FFFFFF"/>
-        </w:rPr>
-        <w:t>s</w:t>
-      </w:r>
-    </w:p>
-    <w:p>
-      <w:pPr>
-        <w:rPr>
-          <w:sz w:val="28"/>
-          <w:szCs w:val="28"/>
-          <w:u w:val="single"/>
-        </w:rPr>
-      </w:pPr>
-      <w:proofErr w:type="spellStart"/>
-      <w:r>
-        <w:rPr>
-          <w:sz w:val="28"/>
-          <w:szCs w:val="28"/>
-          <w:u w:val="single"/>
-        </w:rPr>
-        <w:t>Personna</w:t>
-      </w:r>
-      <w:proofErr w:type="spellEnd"/>
-      <w:r>
-        <w:rPr>
-          <w:sz w:val="28"/>
-          <w:szCs w:val="28"/>
-          <w:u w:val="single"/>
-        </w:rPr>
-        <w:t xml:space="preserve"> 1 : </w:t>
-      </w:r>
-      <w:r>
-        <w:rPr>
-          <w:sz w:val="28"/>
-          <w:szCs w:val="28"/>
-          <w:u w:val="single"/>
-        </w:rPr>
-        <w:t xml:space="preserve">Maxence </w:t>
-      </w:r>
-      <w:proofErr w:type="spellStart"/>
-      <w:r>
-        <w:rPr>
-          <w:sz w:val="28"/>
-          <w:szCs w:val="28"/>
-          <w:u w:val="single"/>
-        </w:rPr>
-        <w:t>Kahrer</w:t>
-      </w:r>
-      <w:proofErr w:type="spellEnd"/>
-    </w:p>
-    <w:p>
-      <w:r>
-        <w:t>Cas n°1 : En tant qu</w:t>
-      </w:r>
-      <w:r>
-        <w:t>e Youtubeur</w:t>
-      </w:r>
-      <w:r>
-        <w:t xml:space="preserve"> </w:t>
-      </w:r>
-      <w:r>
-        <w:t>j</w:t>
-      </w:r>
-      <w:r>
-        <w:t xml:space="preserve">e veux passer moins de temps dans </w:t>
-      </w:r>
-      <w:r>
-        <w:t>des sites de jeux vidéo</w:t>
-      </w:r>
-      <w:r>
-        <w:t xml:space="preserve"> à chercher un jeu afin de pouvoir </w:t>
-      </w:r>
-      <w:r>
-        <w:t xml:space="preserve">tourner plus rapidement des </w:t>
-      </w:r>
+        <w:t>En tant qu’influenceur je veux pouvoir découvrir des jeux correspondant à ma communauté afin d’être reconnu et apprécié de ma communauté</w:t>
+      </w:r>
+    </w:p>
+    <w:p/>
+    <w:p/>
+    <w:p>
+      <w:pPr>
+        <w:pStyle w:val="Paragraphedeliste"/>
+      </w:pPr>
+    </w:p>
+    <w:p>
+      <w:pPr>
+        <w:pStyle w:val="Paragraphedeliste"/>
+      </w:pPr>
+    </w:p>
+    <w:p>
+      <w:pPr>
+        <w:pStyle w:val="Paragraphedeliste"/>
+      </w:pPr>
+    </w:p>
+    <w:p>
+      <w:pPr>
+        <w:pStyle w:val="Paragraphedeliste"/>
+      </w:pPr>
+    </w:p>
+    <w:p>
+      <w:pPr>
+        <w:pStyle w:val="Paragraphedeliste"/>
+      </w:pPr>
+    </w:p>
+    <w:p>
+      <w:pPr>
+        <w:pStyle w:val="Paragraphedeliste"/>
+      </w:pPr>
+    </w:p>
+    <w:p>
+      <w:pPr>
+        <w:pStyle w:val="Paragraphedeliste"/>
+      </w:pPr>
+    </w:p>
+    <w:p>
+      <w:pPr>
+        <w:pStyle w:val="Paragraphedeliste"/>
+      </w:pPr>
+    </w:p>
+    <w:p>
+      <w:pPr>
+        <w:pStyle w:val="Paragraphedeliste"/>
+      </w:pPr>
+    </w:p>
+    <w:p>
+      <w:pPr>
+        <w:pStyle w:val="Paragraphedeliste"/>
+      </w:pPr>
+    </w:p>
+    <w:p>
+      <w:pPr>
+        <w:pStyle w:val="Paragraphedeliste"/>
+      </w:pPr>
+    </w:p>
+    <w:p>
+      <w:pPr>
+        <w:pStyle w:val="Paragraphedeliste"/>
+      </w:pPr>
+    </w:p>
+    <w:p>
+      <w:pPr>
+        <w:pStyle w:val="Paragraphedeliste"/>
+      </w:pPr>
+    </w:p>
+    <w:p>
+      <w:pPr>
+        <w:pStyle w:val="Paragraphedeliste"/>
+      </w:pPr>
+    </w:p>
+    <w:p>
+      <w:pPr>
+        <w:pStyle w:val="Paragraphedeliste"/>
+      </w:pPr>
+    </w:p>
+    <w:p>
+      <w:pPr>
+        <w:pStyle w:val="Paragraphedeliste"/>
+      </w:pPr>
+    </w:p>
+    <w:p>
+      <w:pPr>
+        <w:pStyle w:val="Paragraphedeliste"/>
+      </w:pPr>
+    </w:p>
+    <w:p>
+      <w:pPr>
+        <w:pStyle w:val="Paragraphedeliste"/>
+      </w:pPr>
+    </w:p>
+    <w:p>
+      <w:pPr>
+        <w:pStyle w:val="Paragraphedeliste"/>
+      </w:pPr>
+    </w:p>
+    <w:p>
+      <w:pPr>
+        <w:pStyle w:val="Paragraphedeliste"/>
+      </w:pPr>
+    </w:p>
+    <w:p>
+      <w:pPr>
+        <w:pStyle w:val="Paragraphedeliste"/>
+      </w:pPr>
+    </w:p>
+    <w:p>
+      <w:pPr>
+        <w:pStyle w:val="Paragraphedeliste"/>
+      </w:pPr>
+    </w:p>
+    <w:p/>
+    <w:p/>
+    <w:p>
       <w:bookmarkStart w:id="0" w:name="_GoBack"/>
       <w:bookmarkEnd w:id="0"/>
-      <w:r>
-        <w:t>vidéos sur ces jeux</w:t>
-      </w:r>
-    </w:p>
-    <w:p>
-      <w:pPr>
-        <w:rPr>
-          <w:rFonts w:cstheme="minorHAnsi"/>
-          <w:shd w:val="clear" w:color="auto" w:fill="FFFFFF"/>
-        </w:rPr>
-      </w:pPr>
-      <w:r>
-        <w:t xml:space="preserve">Cas n°2 : </w:t>
-      </w:r>
-      <w:r>
-        <w:rPr>
-          <w:rFonts w:cstheme="minorHAnsi"/>
-          <w:shd w:val="clear" w:color="auto" w:fill="FFFFFF"/>
-        </w:rPr>
-        <w:t>En tant qu’</w:t>
-      </w:r>
-      <w:r>
-        <w:rPr>
-          <w:rFonts w:cstheme="minorHAnsi"/>
-          <w:shd w:val="clear" w:color="auto" w:fill="FFFFFF"/>
-        </w:rPr>
-        <w:t>influenceur</w:t>
-      </w:r>
-      <w:r>
-        <w:rPr>
-          <w:rFonts w:cstheme="minorHAnsi"/>
-          <w:shd w:val="clear" w:color="auto" w:fill="FFFFFF"/>
-        </w:rPr>
-        <w:t xml:space="preserve"> je veux pouvoir</w:t>
-      </w:r>
-      <w:r>
-        <w:rPr>
-          <w:rFonts w:cstheme="minorHAnsi"/>
-          <w:shd w:val="clear" w:color="auto" w:fill="FFFFFF"/>
-        </w:rPr>
-        <w:t xml:space="preserve"> découvrir</w:t>
-      </w:r>
-      <w:r>
-        <w:rPr>
-          <w:rFonts w:cstheme="minorHAnsi"/>
-          <w:shd w:val="clear" w:color="auto" w:fill="FFFFFF"/>
-        </w:rPr>
-        <w:t xml:space="preserve"> </w:t>
-      </w:r>
-      <w:r>
-        <w:rPr>
-          <w:rFonts w:cstheme="minorHAnsi"/>
-          <w:shd w:val="clear" w:color="auto" w:fill="FFFFFF"/>
-        </w:rPr>
-        <w:t>des jeux correspondant à ma communauté</w:t>
-      </w:r>
-      <w:r>
-        <w:rPr>
-          <w:rFonts w:cstheme="minorHAnsi"/>
-          <w:shd w:val="clear" w:color="auto" w:fill="FFFFFF"/>
-        </w:rPr>
-        <w:t xml:space="preserve"> afin d</w:t>
-      </w:r>
-      <w:r>
-        <w:rPr>
-          <w:rFonts w:cstheme="minorHAnsi"/>
-          <w:shd w:val="clear" w:color="auto" w:fill="FFFFFF"/>
-        </w:rPr>
-        <w:t>’être reconnu et apprécié de ma communauté</w:t>
-      </w:r>
-    </w:p>
-    <w:p/>
-    <w:p/>
-    <w:p>
-      <w:pPr>
-        <w:pStyle w:val="Paragraphedeliste"/>
-      </w:pPr>
-    </w:p>
-    <w:p>
-      <w:pPr>
-        <w:pStyle w:val="Paragraphedeliste"/>
-      </w:pPr>
-    </w:p>
-    <w:p>
-      <w:pPr>
-        <w:pStyle w:val="Paragraphedeliste"/>
-      </w:pPr>
-    </w:p>
-    <w:p>
-      <w:pPr>
-        <w:pStyle w:val="Paragraphedeliste"/>
-      </w:pPr>
-    </w:p>
-    <w:p>
-      <w:pPr>
-        <w:pStyle w:val="Paragraphedeliste"/>
-      </w:pPr>
-    </w:p>
-    <w:p>
-      <w:pPr>
-        <w:pStyle w:val="Paragraphedeliste"/>
-      </w:pPr>
-    </w:p>
-    <w:p>
-      <w:pPr>
-        <w:pStyle w:val="Paragraphedeliste"/>
-      </w:pPr>
-    </w:p>
-    <w:p>
-      <w:pPr>
-        <w:pStyle w:val="Paragraphedeliste"/>
-      </w:pPr>
-    </w:p>
-    <w:p>
-      <w:pPr>
-        <w:pStyle w:val="Paragraphedeliste"/>
-      </w:pPr>
-    </w:p>
-    <w:p>
-      <w:pPr>
-        <w:pStyle w:val="Paragraphedeliste"/>
-      </w:pPr>
-    </w:p>
-    <w:p>
-      <w:pPr>
-        <w:pStyle w:val="Paragraphedeliste"/>
-      </w:pPr>
-    </w:p>
-    <w:p>
-      <w:pPr>
-        <w:pStyle w:val="Paragraphedeliste"/>
-      </w:pPr>
-    </w:p>
-    <w:p>
-      <w:pPr>
-        <w:pStyle w:val="Paragraphedeliste"/>
-      </w:pPr>
-    </w:p>
-    <w:p>
-      <w:pPr>
-        <w:pStyle w:val="Paragraphedeliste"/>
-      </w:pPr>
-    </w:p>
-    <w:p>
-      <w:pPr>
-        <w:pStyle w:val="Paragraphedeliste"/>
-      </w:pPr>
-    </w:p>
-    <w:p>
-      <w:pPr>
-        <w:pStyle w:val="Paragraphedeliste"/>
-      </w:pPr>
-    </w:p>
-    <w:p>
-      <w:pPr>
-        <w:pStyle w:val="Paragraphedeliste"/>
-      </w:pPr>
-    </w:p>
-    <w:p>
-      <w:pPr>
-        <w:pStyle w:val="Paragraphedeliste"/>
-      </w:pPr>
-    </w:p>
-    <w:p>
-      <w:pPr>
-        <w:pStyle w:val="Paragraphedeliste"/>
-      </w:pPr>
-    </w:p>
-    <w:p>
-      <w:pPr>
-        <w:pStyle w:val="Paragraphedeliste"/>
-      </w:pPr>
-    </w:p>
-    <w:p>
-      <w:pPr>
-        <w:pStyle w:val="Paragraphedeliste"/>
-      </w:pPr>
-    </w:p>
-    <w:p>
-      <w:pPr>
-        <w:pStyle w:val="Paragraphedeliste"/>
-      </w:pPr>
-    </w:p>
-    <w:p/>
-    <w:p/>
+    </w:p>
     <w:sectPr>
       <w:pgSz w:w="11906" w:h="16838"/>
       <w:pgMar w:top="1417" w:right="1417" w:bottom="1417" w:left="1417" w:header="708" w:footer="708" w:gutter="0"/>
@@ -979,6 +784,119 @@
     </w:lvl>
   </w:abstractNum>
   <w:abstractNum w:abstractNumId="2" w15:restartNumberingAfterBreak="0">
+    <w:nsid w:val="28D777A2"/>
+    <w:multiLevelType w:val="hybridMultilevel"/>
+    <w:tmpl w:val="36FA704A"/>
+    <w:lvl w:ilvl="0" w:tplc="040C000B">
+      <w:start w:val="1"/>
+      <w:numFmt w:val="bullet"/>
+      <w:lvlText w:val=""/>
+      <w:lvlJc w:val="left"/>
+      <w:pPr>
+        <w:ind w:left="720" w:hanging="360"/>
+      </w:pPr>
+      <w:rPr>
+        <w:rFonts w:ascii="Wingdings" w:hAnsi="Wingdings" w:hint="default"/>
+      </w:rPr>
+    </w:lvl>
+    <w:lvl w:ilvl="1" w:tplc="040C0003" w:tentative="1">
+      <w:start w:val="1"/>
+      <w:numFmt w:val="bullet"/>
+      <w:lvlText w:val="o"/>
+      <w:lvlJc w:val="left"/>
+      <w:pPr>
+        <w:ind w:left="1440" w:hanging="360"/>
+      </w:pPr>
+      <w:rPr>
+        <w:rFonts w:ascii="Courier New" w:hAnsi="Courier New" w:cs="Courier New" w:hint="default"/>
+      </w:rPr>
+    </w:lvl>
+    <w:lvl w:ilvl="2" w:tplc="040C0005" w:tentative="1">
+      <w:start w:val="1"/>
+      <w:numFmt w:val="bullet"/>
+      <w:lvlText w:val=""/>
+      <w:lvlJc w:val="left"/>
+      <w:pPr>
+        <w:ind w:left="2160" w:hanging="360"/>
+      </w:pPr>
+      <w:rPr>
+        <w:rFonts w:ascii="Wingdings" w:hAnsi="Wingdings" w:hint="default"/>
+      </w:rPr>
+    </w:lvl>
+    <w:lvl w:ilvl="3" w:tplc="040C0001" w:tentative="1">
+      <w:start w:val="1"/>
+      <w:numFmt w:val="bullet"/>
+      <w:lvlText w:val=""/>
+      <w:lvlJc w:val="left"/>
+      <w:pPr>
+        <w:ind w:left="2880" w:hanging="360"/>
+      </w:pPr>
+      <w:rPr>
+        <w:rFonts w:ascii="Symbol" w:hAnsi="Symbol" w:hint="default"/>
+      </w:rPr>
+    </w:lvl>
+    <w:lvl w:ilvl="4" w:tplc="040C0003" w:tentative="1">
+      <w:start w:val="1"/>
+      <w:numFmt w:val="bullet"/>
+      <w:lvlText w:val="o"/>
+      <w:lvlJc w:val="left"/>
+      <w:pPr>
+        <w:ind w:left="3600" w:hanging="360"/>
+      </w:pPr>
+      <w:rPr>
+        <w:rFonts w:ascii="Courier New" w:hAnsi="Courier New" w:cs="Courier New" w:hint="default"/>
+      </w:rPr>
+    </w:lvl>
+    <w:lvl w:ilvl="5" w:tplc="040C0005" w:tentative="1">
+      <w:start w:val="1"/>
+      <w:numFmt w:val="bullet"/>
+      <w:lvlText w:val=""/>
+      <w:lvlJc w:val="left"/>
+      <w:pPr>
+        <w:ind w:left="4320" w:hanging="360"/>
+      </w:pPr>
+      <w:rPr>
+        <w:rFonts w:ascii="Wingdings" w:hAnsi="Wingdings" w:hint="default"/>
+      </w:rPr>
+    </w:lvl>
+    <w:lvl w:ilvl="6" w:tplc="040C0001" w:tentative="1">
+      <w:start w:val="1"/>
+      <w:numFmt w:val="bullet"/>
+      <w:lvlText w:val=""/>
+      <w:lvlJc w:val="left"/>
+      <w:pPr>
+        <w:ind w:left="5040" w:hanging="360"/>
+      </w:pPr>
+      <w:rPr>
+        <w:rFonts w:ascii="Symbol" w:hAnsi="Symbol" w:hint="default"/>
+      </w:rPr>
+    </w:lvl>
+    <w:lvl w:ilvl="7" w:tplc="040C0003" w:tentative="1">
+      <w:start w:val="1"/>
+      <w:numFmt w:val="bullet"/>
+      <w:lvlText w:val="o"/>
+      <w:lvlJc w:val="left"/>
+      <w:pPr>
+        <w:ind w:left="5760" w:hanging="360"/>
+      </w:pPr>
+      <w:rPr>
+        <w:rFonts w:ascii="Courier New" w:hAnsi="Courier New" w:cs="Courier New" w:hint="default"/>
+      </w:rPr>
+    </w:lvl>
+    <w:lvl w:ilvl="8" w:tplc="040C0005" w:tentative="1">
+      <w:start w:val="1"/>
+      <w:numFmt w:val="bullet"/>
+      <w:lvlText w:val=""/>
+      <w:lvlJc w:val="left"/>
+      <w:pPr>
+        <w:ind w:left="6480" w:hanging="360"/>
+      </w:pPr>
+      <w:rPr>
+        <w:rFonts w:ascii="Wingdings" w:hAnsi="Wingdings" w:hint="default"/>
+      </w:rPr>
+    </w:lvl>
+  </w:abstractNum>
+  <w:abstractNum w:abstractNumId="3" w15:restartNumberingAfterBreak="0">
     <w:nsid w:val="7C0C306B"/>
     <w:multiLevelType w:val="hybridMultilevel"/>
     <w:tmpl w:val="93BC079C"/>
@@ -1091,7 +1009,7 @@
     </w:lvl>
   </w:abstractNum>
   <w:num w:numId="1">
-    <w:abstractNumId w:val="2"/>
+    <w:abstractNumId w:val="3"/>
   </w:num>
   <w:num w:numId="2">
     <w:abstractNumId w:val="0"/>
@@ -1101,6 +1019,9 @@
   </w:num>
   <w:num w:numId="4">
     <w:abstractNumId w:val="1"/>
+  </w:num>
+  <w:num w:numId="5">
+    <w:abstractNumId w:val="2"/>
   </w:num>
 </w:numbering>
 </file>

</xml_diff>

<commit_message>
Modification contexte + PDF Sketchs&Storyboards_GAMELIB
</commit_message>
<xml_diff>
--- a/documents/Contexte_GAMELIB.docx
+++ b/documents/Contexte_GAMELIB.docx
@@ -12,6 +12,7 @@
           <w:u w:val="single"/>
         </w:rPr>
       </w:pPr>
+      <w:proofErr w:type="spellStart"/>
       <w:r>
         <w:rPr>
           <w:b/>
@@ -20,11 +21,10 @@
           <w:szCs w:val="32"/>
           <w:u w:val="single"/>
         </w:rPr>
-        <w:t>Chevassus Noé &amp; Bonhomme Paul</w:t>
-      </w:r>
-    </w:p>
-    <w:p>
-      <w:pPr>
+        <w:t>Chevassus</w:t>
+      </w:r>
+      <w:proofErr w:type="spellEnd"/>
+      <w:r>
         <w:rPr>
           <w:b/>
           <w:bCs/>
@@ -32,8 +32,11 @@
           <w:szCs w:val="32"/>
           <w:u w:val="single"/>
         </w:rPr>
-      </w:pPr>
-      <w:r>
+        <w:t xml:space="preserve"> Noé &amp; Bonhomme Paul</w:t>
+      </w:r>
+    </w:p>
+    <w:p>
+      <w:pPr>
         <w:rPr>
           <w:b/>
           <w:bCs/>
@@ -41,11 +44,8 @@
           <w:szCs w:val="32"/>
           <w:u w:val="single"/>
         </w:rPr>
-        <w:t>GAMELIB</w:t>
-      </w:r>
-    </w:p>
-    <w:p>
-      <w:pPr>
+      </w:pPr>
+      <w:r>
         <w:rPr>
           <w:b/>
           <w:bCs/>
@@ -53,8 +53,11 @@
           <w:szCs w:val="32"/>
           <w:u w:val="single"/>
         </w:rPr>
-      </w:pPr>
-      <w:r>
+        <w:t>GAMELIB</w:t>
+      </w:r>
+    </w:p>
+    <w:p>
+      <w:pPr>
         <w:rPr>
           <w:b/>
           <w:bCs/>
@@ -62,12 +65,37 @@
           <w:szCs w:val="32"/>
           <w:u w:val="single"/>
         </w:rPr>
+      </w:pPr>
+      <w:r>
+        <w:rPr>
+          <w:b/>
+          <w:bCs/>
+          <w:sz w:val="32"/>
+          <w:szCs w:val="32"/>
+          <w:u w:val="single"/>
+        </w:rPr>
         <w:t>Contexte :</w:t>
       </w:r>
     </w:p>
     <w:p>
       <w:r>
-        <w:t>Notre application se nomme GameLib, le nom est composé du mot « game » pour jeux en anglais et « Lib » pour Library, signifiant bibliothèque en anglais.</w:t>
+        <w:t xml:space="preserve">Notre application se nomme </w:t>
+      </w:r>
+      <w:proofErr w:type="spellStart"/>
+      <w:r>
+        <w:t>GameLib</w:t>
+      </w:r>
+      <w:proofErr w:type="spellEnd"/>
+      <w:r>
+        <w:t>, le nom est composé du mot « </w:t>
+      </w:r>
+      <w:proofErr w:type="spellStart"/>
+      <w:r>
+        <w:t>game</w:t>
+      </w:r>
+      <w:proofErr w:type="spellEnd"/>
+      <w:r>
+        <w:t> » pour jeux en anglais et « Lib » pour Library, signifiant bibliothèque en anglais.</w:t>
       </w:r>
     </w:p>
     <w:p>
@@ -81,8 +109,13 @@
       </w:r>
     </w:p>
     <w:p>
-      <w:r>
-        <w:t xml:space="preserve">GameLib permettrait la découverte de nouveaux jeux-vidéos les plus en phase avec la demande de l’utilisateur. </w:t>
+      <w:proofErr w:type="spellStart"/>
+      <w:r>
+        <w:t>GameLib</w:t>
+      </w:r>
+      <w:proofErr w:type="spellEnd"/>
+      <w:r>
+        <w:t xml:space="preserve"> permettrait la découverte de nouveaux jeux-vidéos les plus en phase avec la demande de l’utilisateur. </w:t>
       </w:r>
     </w:p>
     <w:p>
@@ -178,6 +211,11 @@
     <w:p>
       <w:pPr>
         <w:pStyle w:val="Paragraphedeliste"/>
+      </w:pPr>
+    </w:p>
+    <w:p>
+      <w:pPr>
+        <w:pStyle w:val="Paragraphedeliste"/>
         <w:numPr>
           <w:ilvl w:val="0"/>
           <w:numId w:val="5"/>
@@ -190,6 +228,11 @@
     <w:p>
       <w:pPr>
         <w:pStyle w:val="Paragraphedeliste"/>
+      </w:pPr>
+    </w:p>
+    <w:p>
+      <w:pPr>
+        <w:pStyle w:val="Paragraphedeliste"/>
         <w:numPr>
           <w:ilvl w:val="0"/>
           <w:numId w:val="5"/>
@@ -202,6 +245,11 @@
     <w:p>
       <w:pPr>
         <w:pStyle w:val="Paragraphedeliste"/>
+      </w:pPr>
+    </w:p>
+    <w:p>
+      <w:pPr>
+        <w:pStyle w:val="Paragraphedeliste"/>
         <w:numPr>
           <w:ilvl w:val="0"/>
           <w:numId w:val="5"/>
@@ -238,11 +286,8 @@
     </w:p>
     <w:p>
       <w:r>
-        <w:t xml:space="preserve">Il s’agit d’une réelle innovation dans le marché actuel, la navigation est intuitive et agréable, l’ergonomie est simple. Nous sommes les premiers de toute la concurrence à proposer ce genre de fonctionnalité. Les filtres sont performants et permettent une sélection fine.  La bibliothèque est très </w:t>
-      </w:r>
-      <w:r>
         <w:lastRenderedPageBreak/>
-        <w:t>documentée avec de nombreuses informations et une description complète du jeu affiché. Il s’agit de la plus grande base de données de jeux vidéo, avec plusieurs milliers de jeux.</w:t>
+        <w:t>Il s’agit d’une réelle innovation dans le marché actuel, la navigation est intuitive et agréable, l’ergonomie est simple. Nous sommes les premiers de toute la concurrence à proposer ce genre de fonctionnalité. Les filtres sont performants et permettent une sélection fine.  La bibliothèque est très documentée avec de nombreuses informations et une description complète du jeu affiché. Il s’agit de la plus grande base de données de jeux vidéo, avec plusieurs milliers de jeux.</w:t>
       </w:r>
     </w:p>
     <w:p>
@@ -296,18 +341,41 @@
           <w:u w:val="single"/>
         </w:rPr>
       </w:pPr>
+      <w:proofErr w:type="spellStart"/>
       <w:r>
         <w:rPr>
           <w:sz w:val="28"/>
           <w:szCs w:val="28"/>
           <w:u w:val="single"/>
         </w:rPr>
-        <w:t>Personna 1 : Eliott Tourreau</w:t>
-      </w:r>
+        <w:t>Personna</w:t>
+      </w:r>
+      <w:proofErr w:type="spellEnd"/>
+      <w:r>
+        <w:rPr>
+          <w:sz w:val="28"/>
+          <w:szCs w:val="28"/>
+          <w:u w:val="single"/>
+        </w:rPr>
+        <w:t xml:space="preserve"> 1 : Eliott </w:t>
+      </w:r>
+      <w:proofErr w:type="spellStart"/>
+      <w:r>
+        <w:rPr>
+          <w:sz w:val="28"/>
+          <w:szCs w:val="28"/>
+          <w:u w:val="single"/>
+        </w:rPr>
+        <w:t>Tourreau</w:t>
+      </w:r>
+      <w:proofErr w:type="spellEnd"/>
     </w:p>
     <w:p>
       <w:r>
         <w:t>Cas n°1 : En tant qu’élève je veux passer moins de temps dans Micromania à chercher un jeu afin de pouvoir jouer plus rapidement et plus</w:t>
+      </w:r>
+      <w:r>
+        <w:t>.</w:t>
       </w:r>
     </w:p>
     <w:p>
@@ -328,7 +396,23 @@
           <w:rFonts w:cstheme="minorHAnsi"/>
           <w:shd w:val="clear" w:color="auto" w:fill="FFFFFF"/>
         </w:rPr>
-        <w:t>En tant qu’adolescent je veux pouvoir rechercher des jeux par thème afin de trouver des jeux vidéo inédits</w:t>
+        <w:t>En tant qu’adolesc</w:t>
+      </w:r>
+      <w:bookmarkStart w:id="0" w:name="_GoBack"/>
+      <w:bookmarkEnd w:id="0"/>
+      <w:r>
+        <w:rPr>
+          <w:rFonts w:cstheme="minorHAnsi"/>
+          <w:shd w:val="clear" w:color="auto" w:fill="FFFFFF"/>
+        </w:rPr>
+        <w:t>ent je veux pouvoir rechercher des jeux par thème afin de trouver des jeux vidéo inédits</w:t>
+      </w:r>
+      <w:r>
+        <w:rPr>
+          <w:rFonts w:cstheme="minorHAnsi"/>
+          <w:shd w:val="clear" w:color="auto" w:fill="FFFFFF"/>
+        </w:rPr>
+        <w:t>.</w:t>
       </w:r>
     </w:p>
     <w:p>
@@ -339,21 +423,23 @@
           <w:u w:val="single"/>
         </w:rPr>
       </w:pPr>
+      <w:proofErr w:type="spellStart"/>
       <w:r>
         <w:rPr>
           <w:sz w:val="28"/>
           <w:szCs w:val="28"/>
           <w:u w:val="single"/>
         </w:rPr>
-        <w:t xml:space="preserve">Personna </w:t>
-      </w:r>
+        <w:t>Personna</w:t>
+      </w:r>
+      <w:proofErr w:type="spellEnd"/>
       <w:r>
         <w:rPr>
           <w:sz w:val="28"/>
           <w:szCs w:val="28"/>
           <w:u w:val="single"/>
         </w:rPr>
-        <w:t>2</w:t>
+        <w:t xml:space="preserve"> </w:t>
       </w:r>
       <w:r>
         <w:rPr>
@@ -361,7 +447,7 @@
           <w:szCs w:val="28"/>
           <w:u w:val="single"/>
         </w:rPr>
-        <w:t xml:space="preserve"> : </w:t>
+        <w:t>2</w:t>
       </w:r>
       <w:r>
         <w:rPr>
@@ -369,8 +455,26 @@
           <w:szCs w:val="28"/>
           <w:u w:val="single"/>
         </w:rPr>
-        <w:t>Maxence Kahrer</w:t>
-      </w:r>
+        <w:t xml:space="preserve"> : </w:t>
+      </w:r>
+      <w:r>
+        <w:rPr>
+          <w:sz w:val="28"/>
+          <w:szCs w:val="28"/>
+          <w:u w:val="single"/>
+        </w:rPr>
+        <w:t xml:space="preserve">Maxence </w:t>
+      </w:r>
+      <w:proofErr w:type="spellStart"/>
+      <w:r>
+        <w:rPr>
+          <w:sz w:val="28"/>
+          <w:szCs w:val="28"/>
+          <w:u w:val="single"/>
+        </w:rPr>
+        <w:t>Kahrer</w:t>
+      </w:r>
+      <w:proofErr w:type="spellEnd"/>
     </w:p>
     <w:p>
       <w:r>
@@ -385,8 +489,9 @@
       <w:r>
         <w:t xml:space="preserve"> et donc faire plus d’argent</w:t>
       </w:r>
-      <w:bookmarkStart w:id="0" w:name="_GoBack"/>
-      <w:bookmarkEnd w:id="0"/>
+      <w:r>
+        <w:t>.</w:t>
+      </w:r>
     </w:p>
     <w:p>
       <w:pPr>
@@ -417,7 +522,14 @@
           <w:rFonts w:cstheme="minorHAnsi"/>
           <w:shd w:val="clear" w:color="auto" w:fill="FFFFFF"/>
         </w:rPr>
-        <w:t xml:space="preserve"> des jeux correspondant à ma communauté afin d’être reconnu et apprécié de ma communauté</w:t>
+        <w:t xml:space="preserve"> des jeux correspondant à ma communauté afin d’être reconnu et apprécié </w:t>
+      </w:r>
+      <w:r>
+        <w:rPr>
+          <w:rFonts w:cstheme="minorHAnsi"/>
+          <w:shd w:val="clear" w:color="auto" w:fill="FFFFFF"/>
+        </w:rPr>
+        <w:t>par mon audience.</w:t>
       </w:r>
     </w:p>
     <w:p/>

</xml_diff>

<commit_message>
Modification des test et ajout des diagrammes sous forme jpeg car les pdf ne marchaient pas. C'est une fin de projet.
</commit_message>
<xml_diff>
--- a/documents/Contexte_GAMELIB.docx
+++ b/documents/Contexte_GAMELIB.docx
@@ -261,6 +261,52 @@
     </w:p>
     <w:p>
       <w:pPr>
+        <w:pStyle w:val="Paragraphedeliste"/>
+      </w:pPr>
+    </w:p>
+    <w:p>
+      <w:pPr>
+        <w:pStyle w:val="Paragraphedeliste"/>
+        <w:numPr>
+          <w:ilvl w:val="0"/>
+          <w:numId w:val="5"/>
+        </w:numPr>
+      </w:pPr>
+      <w:r>
+        <w:t>Possibilité d’ajouter un jeu si l’utilisateur est administrateur</w:t>
+      </w:r>
+    </w:p>
+    <w:p>
+      <w:pPr>
+        <w:pStyle w:val="Paragraphedeliste"/>
+      </w:pPr>
+    </w:p>
+    <w:p>
+      <w:pPr>
+        <w:pStyle w:val="Paragraphedeliste"/>
+        <w:numPr>
+          <w:ilvl w:val="0"/>
+          <w:numId w:val="5"/>
+        </w:numPr>
+      </w:pPr>
+      <w:r>
+        <w:t>Possibilité de supprimer un jeu si l’utilisateur est administrateur</w:t>
+      </w:r>
+    </w:p>
+    <w:p>
+      <w:pPr>
+        <w:pStyle w:val="Paragraphedeliste"/>
+      </w:pPr>
+    </w:p>
+    <w:p>
+      <w:pPr>
+        <w:pStyle w:val="Paragraphedeliste"/>
+      </w:pPr>
+      <w:bookmarkStart w:id="0" w:name="_GoBack"/>
+      <w:bookmarkEnd w:id="0"/>
+    </w:p>
+    <w:p>
+      <w:pPr>
         <w:rPr>
           <w:b/>
           <w:bCs/>
@@ -268,6 +314,7 @@
         </w:rPr>
       </w:pPr>
       <w:r>
+        <w:lastRenderedPageBreak/>
         <w:t xml:space="preserve">L’ensemble des filtres appliqués superposables permettent d’affiner au maximum votre recherche pour trouver « LE » jeu vidéo qui vous correspond. C’est ce qui rend notre application </w:t>
       </w:r>
       <w:r>
@@ -286,7 +333,6 @@
     </w:p>
     <w:p>
       <w:r>
-        <w:lastRenderedPageBreak/>
         <w:t>Il s’agit d’une réelle innovation dans le marché actuel, la navigation est intuitive et agréable, l’ergonomie est simple. Nous sommes les premiers de toute la concurrence à proposer ce genre de fonctionnalité. Les filtres sont performants et permettent une sélection fine.  La bibliothèque est très documentée avec de nombreuses informations et une description complète du jeu affiché. Il s’agit de la plus grande base de données de jeux vidéo, avec plusieurs milliers de jeux.</w:t>
       </w:r>
     </w:p>
@@ -396,16 +442,7 @@
           <w:rFonts w:cstheme="minorHAnsi"/>
           <w:shd w:val="clear" w:color="auto" w:fill="FFFFFF"/>
         </w:rPr>
-        <w:t>En tant qu’adolesc</w:t>
-      </w:r>
-      <w:bookmarkStart w:id="0" w:name="_GoBack"/>
-      <w:bookmarkEnd w:id="0"/>
-      <w:r>
-        <w:rPr>
-          <w:rFonts w:cstheme="minorHAnsi"/>
-          <w:shd w:val="clear" w:color="auto" w:fill="FFFFFF"/>
-        </w:rPr>
-        <w:t>ent je veux pouvoir rechercher des jeux par thème afin de trouver des jeux vidéo inédits</w:t>
+        <w:t>En tant qu’adolescent je veux pouvoir rechercher des jeux par thème afin de trouver des jeux vidéo inédits</w:t>
       </w:r>
       <w:r>
         <w:rPr>

</xml_diff>